<commit_message>
Will also  accept a zero qty as and empty item
</commit_message>
<xml_diff>
--- a/BillMacros/BilMacros Notes.docx
+++ b/BillMacros/BilMacros Notes.docx
@@ -49,15 +49,7 @@
         <w:rPr>
           <w:lang w:val="en-GB"/>
         </w:rPr>
-        <w:t>Main branch is intended for Z</w:t>
-      </w:r>
-      <w:bookmarkStart w:id="0" w:name="_GoBack"/>
-      <w:bookmarkEnd w:id="0"/>
-      <w:r>
-        <w:rPr>
-          <w:lang w:val="en-GB"/>
-        </w:rPr>
-        <w:t xml:space="preserve">utari with no special </w:t>
+        <w:t xml:space="preserve">Main branch is intended for Zutari with no special </w:t>
       </w:r>
       <w:r>
         <w:rPr>
@@ -196,6 +188,30 @@
     </w:p>
     <w:p>
       <w:pPr>
+        <w:pStyle w:val="BodyText"/>
+        <w:rPr>
+          <w:lang w:val="en-GB"/>
+        </w:rPr>
+      </w:pPr>
+      <w:hyperlink r:id="rId9" w:history="1">
+        <w:r>
+          <w:rPr>
+            <w:rStyle w:val="Hyperlink"/>
+          </w:rPr>
+          <w:t>https://carldesouza.com/how-to-create-custom-events-metrics-traces-in-azure-application-insights-using-c/</w:t>
+        </w:r>
+      </w:hyperlink>
+      <w:r>
+        <w:rPr>
+          <w:lang w:val="en-GB"/>
+        </w:rPr>
+        <w:t xml:space="preserve"> </w:t>
+      </w:r>
+      <w:bookmarkStart w:id="0" w:name="_GoBack"/>
+      <w:bookmarkEnd w:id="0"/>
+    </w:p>
+    <w:p>
+      <w:pPr>
         <w:pStyle w:val="Heading1"/>
         <w:rPr>
           <w:lang w:val="en-GB"/>
@@ -876,7 +892,6 @@
         <w:t>$</w:t>
       </w:r>
       <w:proofErr w:type="spellStart"/>
-      <w:proofErr w:type="gramStart"/>
       <w:r>
         <w:rPr>
           <w:rFonts w:ascii="Lucida Console" w:hAnsi="Lucida Console" w:cs="Lucida Console"/>
@@ -907,7 +922,6 @@
         <w:t>Thumbprint</w:t>
       </w:r>
       <w:proofErr w:type="spellEnd"/>
-      <w:proofErr w:type="gramEnd"/>
       <w:r>
         <w:rPr>
           <w:rFonts w:ascii="Lucida Console" w:hAnsi="Lucida Console" w:cs="Lucida Console"/>
@@ -1138,12 +1152,12 @@
       </w:pPr>
     </w:p>
     <w:sectPr>
-      <w:headerReference w:type="even" r:id="rId9"/>
-      <w:headerReference w:type="default" r:id="rId10"/>
-      <w:footerReference w:type="even" r:id="rId11"/>
-      <w:footerReference w:type="default" r:id="rId12"/>
-      <w:headerReference w:type="first" r:id="rId13"/>
-      <w:footerReference w:type="first" r:id="rId14"/>
+      <w:headerReference w:type="even" r:id="rId10"/>
+      <w:headerReference w:type="default" r:id="rId11"/>
+      <w:footerReference w:type="even" r:id="rId12"/>
+      <w:footerReference w:type="default" r:id="rId13"/>
+      <w:headerReference w:type="first" r:id="rId14"/>
+      <w:footerReference w:type="first" r:id="rId15"/>
       <w:pgSz w:w="11906" w:h="16838"/>
       <w:pgMar w:top="1440" w:right="1440" w:bottom="1440" w:left="1440" w:header="708" w:footer="708" w:gutter="0"/>
       <w:cols w:space="708"/>
@@ -1802,7 +1816,7 @@
       </w:pPr>
     </w:pPrDefault>
   </w:docDefaults>
-  <w:latentStyles w:defLockedState="0" w:defUIPriority="99" w:defSemiHidden="0" w:defUnhideWhenUsed="0" w:defQFormat="0" w:count="375">
+  <w:latentStyles w:defLockedState="0" w:defUIPriority="99" w:defSemiHidden="0" w:defUnhideWhenUsed="0" w:defQFormat="0" w:count="376">
     <w:lsdException w:name="Normal" w:uiPriority="0" w:qFormat="1"/>
     <w:lsdException w:name="heading 1" w:uiPriority="9" w:qFormat="1"/>
     <w:lsdException w:name="heading 2" w:semiHidden="1" w:uiPriority="9" w:unhideWhenUsed="1" w:qFormat="1"/>
@@ -1908,7 +1922,6 @@
     <w:lsdException w:name="HTML Sample" w:semiHidden="1" w:unhideWhenUsed="1"/>
     <w:lsdException w:name="HTML Typewriter" w:semiHidden="1" w:unhideWhenUsed="1"/>
     <w:lsdException w:name="HTML Variable" w:semiHidden="1" w:unhideWhenUsed="1"/>
-    <w:lsdException w:name="Normal Table" w:semiHidden="1" w:unhideWhenUsed="1"/>
     <w:lsdException w:name="annotation subject" w:semiHidden="1" w:unhideWhenUsed="1"/>
     <w:lsdException w:name="No List" w:semiHidden="1" w:unhideWhenUsed="1"/>
     <w:lsdException w:name="Outline List 1" w:semiHidden="1" w:unhideWhenUsed="1"/>
@@ -1955,10 +1968,8 @@
     <w:lsdException w:name="Table Subtle 2" w:semiHidden="1" w:unhideWhenUsed="1"/>
     <w:lsdException w:name="Table Web 1" w:semiHidden="1" w:unhideWhenUsed="1"/>
     <w:lsdException w:name="Table Web 2" w:semiHidden="1" w:unhideWhenUsed="1"/>
-    <w:lsdException w:name="Table Web 3" w:semiHidden="1" w:unhideWhenUsed="1"/>
     <w:lsdException w:name="Balloon Text" w:semiHidden="1" w:unhideWhenUsed="1"/>
     <w:lsdException w:name="Table Grid" w:uiPriority="59"/>
-    <w:lsdException w:name="Table Theme" w:semiHidden="1" w:unhideWhenUsed="1"/>
     <w:lsdException w:name="Placeholder Text" w:semiHidden="1"/>
     <w:lsdException w:name="No Spacing" w:uiPriority="1" w:qFormat="1"/>
     <w:lsdException w:name="Light Shading" w:uiPriority="60"/>
@@ -2178,6 +2189,7 @@
     <w:lsdException w:name="Smart Hyperlink" w:semiHidden="1" w:unhideWhenUsed="1"/>
     <w:lsdException w:name="Hashtag" w:semiHidden="1" w:unhideWhenUsed="1"/>
     <w:lsdException w:name="Unresolved Mention" w:semiHidden="1" w:unhideWhenUsed="1"/>
+    <w:lsdException w:name="Smart Link" w:semiHidden="1" w:unhideWhenUsed="1"/>
   </w:latentStyles>
   <w:style w:type="paragraph" w:default="1" w:styleId="Normal">
     <w:name w:val="Normal"/>

</xml_diff>